<commit_message>
Agregamos atributos de usuario
</commit_message>
<xml_diff>
--- a/Perro.docx
+++ b/Perro.docx
@@ -318,8 +318,330 @@
         </w:rPr>
         <w:t>Las CLASES inician en mayúsculas</w:t>
       </w:r>
+    </w:p>
+    <w:p>
+      <w:pPr>
+        <w:rPr>
+          <w:color w:val="000000" w:themeColor="text1"/>
+        </w:rPr>
+      </w:pPr>
+    </w:p>
+    <w:p>
+      <w:pPr>
+        <w:rPr>
+          <w:color w:val="000000" w:themeColor="text1"/>
+        </w:rPr>
+      </w:pPr>
+      <w:r>
+        <w:rPr>
+          <w:color w:val="000000" w:themeColor="text1"/>
+        </w:rPr>
+        <w:t xml:space="preserve">Comandos </w:t>
+      </w:r>
+      <w:proofErr w:type="spellStart"/>
+      <w:r>
+        <w:rPr>
+          <w:color w:val="000000" w:themeColor="text1"/>
+        </w:rPr>
+        <w:t>Git</w:t>
+      </w:r>
+      <w:proofErr w:type="spellEnd"/>
+    </w:p>
+    <w:p>
+      <w:pPr>
+        <w:rPr>
+          <w:color w:val="000000" w:themeColor="text1"/>
+        </w:rPr>
+      </w:pPr>
+    </w:p>
+    <w:p>
+      <w:pPr>
+        <w:rPr>
+          <w:color w:val="000000" w:themeColor="text1"/>
+        </w:rPr>
+      </w:pPr>
+      <w:r>
+        <w:rPr>
+          <w:color w:val="000000" w:themeColor="text1"/>
+        </w:rPr>
+        <w:t>GIT INIT</w:t>
+      </w:r>
+    </w:p>
+    <w:p>
+      <w:pPr>
+        <w:rPr>
+          <w:color w:val="000000" w:themeColor="text1"/>
+        </w:rPr>
+      </w:pPr>
+      <w:r>
+        <w:rPr>
+          <w:color w:val="000000" w:themeColor="text1"/>
+        </w:rPr>
+        <w:t>GIT ADD .</w:t>
+      </w:r>
+    </w:p>
+    <w:p>
+      <w:pPr>
+        <w:rPr>
+          <w:color w:val="000000" w:themeColor="text1"/>
+        </w:rPr>
+      </w:pPr>
+      <w:proofErr w:type="spellStart"/>
+      <w:r>
+        <w:rPr>
+          <w:color w:val="000000" w:themeColor="text1"/>
+        </w:rPr>
+        <w:t>git</w:t>
+      </w:r>
+      <w:proofErr w:type="spellEnd"/>
+      <w:r>
+        <w:rPr>
+          <w:color w:val="000000" w:themeColor="text1"/>
+        </w:rPr>
+        <w:t xml:space="preserve"> </w:t>
+      </w:r>
+      <w:proofErr w:type="spellStart"/>
+      <w:r>
+        <w:rPr>
+          <w:color w:val="000000" w:themeColor="text1"/>
+        </w:rPr>
+        <w:t>commit</w:t>
+      </w:r>
+      <w:proofErr w:type="spellEnd"/>
+      <w:r>
+        <w:rPr>
+          <w:color w:val="000000" w:themeColor="text1"/>
+        </w:rPr>
+        <w:t xml:space="preserve"> –</w:t>
+      </w:r>
+      <w:r>
+        <w:rPr>
+          <w:color w:val="000000" w:themeColor="text1"/>
+        </w:rPr>
+        <w:t>m “….”</w:t>
+      </w:r>
+    </w:p>
+    <w:p>
+      <w:pPr>
+        <w:rPr>
+          <w:color w:val="000000" w:themeColor="text1"/>
+        </w:rPr>
+      </w:pPr>
+      <w:r>
+        <w:rPr>
+          <w:color w:val="000000" w:themeColor="text1"/>
+        </w:rPr>
+        <w:t>GIT  STATUS</w:t>
+      </w:r>
       <w:bookmarkStart w:id="0" w:name="_GoBack"/>
       <w:bookmarkEnd w:id="0"/>
+    </w:p>
+    <w:p>
+      <w:pPr>
+        <w:rPr>
+          <w:color w:val="000000" w:themeColor="text1"/>
+        </w:rPr>
+      </w:pPr>
+      <w:proofErr w:type="spellStart"/>
+      <w:r>
+        <w:rPr>
+          <w:color w:val="000000" w:themeColor="text1"/>
+        </w:rPr>
+        <w:t>git</w:t>
+      </w:r>
+      <w:proofErr w:type="spellEnd"/>
+      <w:r>
+        <w:rPr>
+          <w:color w:val="000000" w:themeColor="text1"/>
+        </w:rPr>
+        <w:t xml:space="preserve"> </w:t>
+      </w:r>
+      <w:proofErr w:type="spellStart"/>
+      <w:r>
+        <w:rPr>
+          <w:color w:val="000000" w:themeColor="text1"/>
+        </w:rPr>
+        <w:t>config</w:t>
+      </w:r>
+      <w:proofErr w:type="spellEnd"/>
+      <w:r>
+        <w:rPr>
+          <w:color w:val="000000" w:themeColor="text1"/>
+        </w:rPr>
+        <w:t xml:space="preserve"> --global user.name “….”</w:t>
+      </w:r>
+    </w:p>
+    <w:p>
+      <w:pPr>
+        <w:rPr>
+          <w:color w:val="000000" w:themeColor="text1"/>
+        </w:rPr>
+      </w:pPr>
+      <w:proofErr w:type="spellStart"/>
+      <w:r>
+        <w:rPr>
+          <w:color w:val="000000" w:themeColor="text1"/>
+        </w:rPr>
+        <w:t>git</w:t>
+      </w:r>
+      <w:proofErr w:type="spellEnd"/>
+      <w:r>
+        <w:rPr>
+          <w:color w:val="000000" w:themeColor="text1"/>
+        </w:rPr>
+        <w:t xml:space="preserve"> </w:t>
+      </w:r>
+      <w:proofErr w:type="spellStart"/>
+      <w:r>
+        <w:rPr>
+          <w:color w:val="000000" w:themeColor="text1"/>
+        </w:rPr>
+        <w:t>config</w:t>
+      </w:r>
+      <w:proofErr w:type="spellEnd"/>
+      <w:r>
+        <w:rPr>
+          <w:color w:val="000000" w:themeColor="text1"/>
+        </w:rPr>
+        <w:t xml:space="preserve"> --global </w:t>
+      </w:r>
+      <w:proofErr w:type="spellStart"/>
+      <w:r>
+        <w:rPr>
+          <w:color w:val="000000" w:themeColor="text1"/>
+        </w:rPr>
+        <w:t>user.email</w:t>
+      </w:r>
+      <w:proofErr w:type="spellEnd"/>
+      <w:r>
+        <w:rPr>
+          <w:color w:val="000000" w:themeColor="text1"/>
+        </w:rPr>
+        <w:t xml:space="preserve"> “…”</w:t>
+      </w:r>
+    </w:p>
+    <w:p>
+      <w:pPr>
+        <w:rPr>
+          <w:color w:val="000000" w:themeColor="text1"/>
+        </w:rPr>
+      </w:pPr>
+    </w:p>
+    <w:p>
+      <w:pPr>
+        <w:rPr>
+          <w:color w:val="000000" w:themeColor="text1"/>
+        </w:rPr>
+      </w:pPr>
+      <w:r>
+        <w:rPr>
+          <w:color w:val="000000" w:themeColor="text1"/>
+        </w:rPr>
+        <w:t>Los archivos modificados tienen dos estados, PREPARADO y NO PREPARADO.</w:t>
+      </w:r>
+    </w:p>
+    <w:p>
+      <w:pPr>
+        <w:rPr>
+          <w:color w:val="000000" w:themeColor="text1"/>
+        </w:rPr>
+      </w:pPr>
+    </w:p>
+    <w:p>
+      <w:pPr>
+        <w:rPr>
+          <w:color w:val="000000" w:themeColor="text1"/>
+        </w:rPr>
+      </w:pPr>
+      <w:r>
+        <w:rPr>
+          <w:color w:val="000000" w:themeColor="text1"/>
+        </w:rPr>
+        <w:t>El comando es:</w:t>
+      </w:r>
+    </w:p>
+    <w:p>
+      <w:pPr>
+        <w:rPr>
+          <w:color w:val="000000" w:themeColor="text1"/>
+        </w:rPr>
+      </w:pPr>
+    </w:p>
+    <w:p>
+      <w:pPr>
+        <w:rPr>
+          <w:color w:val="000000" w:themeColor="text1"/>
+        </w:rPr>
+      </w:pPr>
+      <w:proofErr w:type="spellStart"/>
+      <w:r>
+        <w:rPr>
+          <w:color w:val="000000" w:themeColor="text1"/>
+        </w:rPr>
+        <w:t>git</w:t>
+      </w:r>
+      <w:proofErr w:type="spellEnd"/>
+      <w:r>
+        <w:rPr>
+          <w:color w:val="000000" w:themeColor="text1"/>
+        </w:rPr>
+        <w:t xml:space="preserve"> </w:t>
+      </w:r>
+      <w:proofErr w:type="spellStart"/>
+      <w:r>
+        <w:rPr>
+          <w:color w:val="000000" w:themeColor="text1"/>
+        </w:rPr>
+        <w:t>add</w:t>
+      </w:r>
+      <w:proofErr w:type="spellEnd"/>
+      <w:r>
+        <w:rPr>
+          <w:color w:val="000000" w:themeColor="text1"/>
+        </w:rPr>
+        <w:t xml:space="preserve"> .</w:t>
+      </w:r>
+      <w:r>
+        <w:rPr>
+          <w:color w:val="000000" w:themeColor="text1"/>
+        </w:rPr>
+        <w:br/>
+      </w:r>
+      <w:proofErr w:type="spellStart"/>
+      <w:r>
+        <w:rPr>
+          <w:color w:val="000000" w:themeColor="text1"/>
+        </w:rPr>
+        <w:t>git</w:t>
+      </w:r>
+      <w:proofErr w:type="spellEnd"/>
+      <w:r>
+        <w:rPr>
+          <w:color w:val="000000" w:themeColor="text1"/>
+        </w:rPr>
+        <w:t xml:space="preserve"> </w:t>
+      </w:r>
+      <w:proofErr w:type="spellStart"/>
+      <w:r>
+        <w:rPr>
+          <w:color w:val="000000" w:themeColor="text1"/>
+        </w:rPr>
+        <w:t>commit</w:t>
+      </w:r>
+      <w:proofErr w:type="spellEnd"/>
+      <w:r>
+        <w:rPr>
+          <w:color w:val="000000" w:themeColor="text1"/>
+        </w:rPr>
+        <w:t xml:space="preserve"> –m “…”</w:t>
+      </w:r>
+    </w:p>
+    <w:p>
+      <w:pPr>
+        <w:rPr>
+          <w:color w:val="000000" w:themeColor="text1"/>
+        </w:rPr>
+      </w:pPr>
     </w:p>
     <w:sectPr>
       <w:pgSz w:w="12240" w:h="15840"/>

</xml_diff>

<commit_message>
Implementamos gato y modificamos configuracion y perro
</commit_message>
<xml_diff>
--- a/Perro.docx
+++ b/Perro.docx
@@ -433,92 +433,121 @@
         </w:rPr>
         <w:t>GIT  STATUS</w:t>
       </w:r>
+    </w:p>
+    <w:p>
+      <w:pPr>
+        <w:rPr>
+          <w:color w:val="000000" w:themeColor="text1"/>
+        </w:rPr>
+      </w:pPr>
+      <w:proofErr w:type="spellStart"/>
+      <w:r>
+        <w:rPr>
+          <w:color w:val="000000" w:themeColor="text1"/>
+        </w:rPr>
+        <w:t>git</w:t>
+      </w:r>
+      <w:proofErr w:type="spellEnd"/>
+      <w:r>
+        <w:rPr>
+          <w:color w:val="000000" w:themeColor="text1"/>
+        </w:rPr>
+        <w:t xml:space="preserve"> </w:t>
+      </w:r>
+      <w:proofErr w:type="spellStart"/>
+      <w:r>
+        <w:rPr>
+          <w:color w:val="000000" w:themeColor="text1"/>
+        </w:rPr>
+        <w:t>config</w:t>
+      </w:r>
+      <w:proofErr w:type="spellEnd"/>
+      <w:r>
+        <w:rPr>
+          <w:color w:val="000000" w:themeColor="text1"/>
+        </w:rPr>
+        <w:t xml:space="preserve"> --global user.name “….”</w:t>
+      </w:r>
+    </w:p>
+    <w:p>
+      <w:pPr>
+        <w:rPr>
+          <w:color w:val="000000" w:themeColor="text1"/>
+        </w:rPr>
+      </w:pPr>
+      <w:proofErr w:type="spellStart"/>
+      <w:r>
+        <w:rPr>
+          <w:color w:val="000000" w:themeColor="text1"/>
+        </w:rPr>
+        <w:t>git</w:t>
+      </w:r>
+      <w:proofErr w:type="spellEnd"/>
+      <w:r>
+        <w:rPr>
+          <w:color w:val="000000" w:themeColor="text1"/>
+        </w:rPr>
+        <w:t xml:space="preserve"> </w:t>
+      </w:r>
+      <w:proofErr w:type="spellStart"/>
+      <w:r>
+        <w:rPr>
+          <w:color w:val="000000" w:themeColor="text1"/>
+        </w:rPr>
+        <w:t>config</w:t>
+      </w:r>
+      <w:proofErr w:type="spellEnd"/>
+      <w:r>
+        <w:rPr>
+          <w:color w:val="000000" w:themeColor="text1"/>
+        </w:rPr>
+        <w:t xml:space="preserve"> --global </w:t>
+      </w:r>
+      <w:proofErr w:type="spellStart"/>
+      <w:r>
+        <w:rPr>
+          <w:color w:val="000000" w:themeColor="text1"/>
+        </w:rPr>
+        <w:t>user.email</w:t>
+      </w:r>
+      <w:proofErr w:type="spellEnd"/>
+      <w:r>
+        <w:rPr>
+          <w:color w:val="000000" w:themeColor="text1"/>
+        </w:rPr>
+        <w:t xml:space="preserve"> “…”</w:t>
+      </w:r>
+    </w:p>
+    <w:p>
+      <w:pPr>
+        <w:rPr>
+          <w:color w:val="000000" w:themeColor="text1"/>
+        </w:rPr>
+      </w:pPr>
+      <w:proofErr w:type="spellStart"/>
+      <w:r>
+        <w:rPr>
+          <w:rFonts w:ascii="Menlo Regular" w:hAnsi="Menlo Regular" w:cs="Menlo Regular"/>
+          <w:color w:val="000000"/>
+          <w:sz w:val="22"/>
+          <w:szCs w:val="22"/>
+          <w:lang w:val="es-ES"/>
+        </w:rPr>
+        <w:t>git</w:t>
+      </w:r>
+      <w:proofErr w:type="spellEnd"/>
+      <w:r>
+        <w:rPr>
+          <w:rFonts w:ascii="Menlo Regular" w:hAnsi="Menlo Regular" w:cs="Menlo Regular"/>
+          <w:color w:val="000000"/>
+          <w:sz w:val="22"/>
+          <w:szCs w:val="22"/>
+          <w:lang w:val="es-ES"/>
+        </w:rPr>
+        <w:t xml:space="preserve"> log</w:t>
+      </w:r>
       <w:bookmarkStart w:id="0" w:name="_GoBack"/>
       <w:bookmarkEnd w:id="0"/>
-    </w:p>
-    <w:p>
-      <w:pPr>
-        <w:rPr>
-          <w:color w:val="000000" w:themeColor="text1"/>
-        </w:rPr>
-      </w:pPr>
-      <w:proofErr w:type="spellStart"/>
-      <w:r>
-        <w:rPr>
-          <w:color w:val="000000" w:themeColor="text1"/>
-        </w:rPr>
-        <w:t>git</w:t>
-      </w:r>
-      <w:proofErr w:type="spellEnd"/>
-      <w:r>
-        <w:rPr>
-          <w:color w:val="000000" w:themeColor="text1"/>
-        </w:rPr>
-        <w:t xml:space="preserve"> </w:t>
-      </w:r>
-      <w:proofErr w:type="spellStart"/>
-      <w:r>
-        <w:rPr>
-          <w:color w:val="000000" w:themeColor="text1"/>
-        </w:rPr>
-        <w:t>config</w:t>
-      </w:r>
-      <w:proofErr w:type="spellEnd"/>
-      <w:r>
-        <w:rPr>
-          <w:color w:val="000000" w:themeColor="text1"/>
-        </w:rPr>
-        <w:t xml:space="preserve"> --global user.name “….”</w:t>
-      </w:r>
-    </w:p>
-    <w:p>
-      <w:pPr>
-        <w:rPr>
-          <w:color w:val="000000" w:themeColor="text1"/>
-        </w:rPr>
-      </w:pPr>
-      <w:proofErr w:type="spellStart"/>
-      <w:r>
-        <w:rPr>
-          <w:color w:val="000000" w:themeColor="text1"/>
-        </w:rPr>
-        <w:t>git</w:t>
-      </w:r>
-      <w:proofErr w:type="spellEnd"/>
-      <w:r>
-        <w:rPr>
-          <w:color w:val="000000" w:themeColor="text1"/>
-        </w:rPr>
-        <w:t xml:space="preserve"> </w:t>
-      </w:r>
-      <w:proofErr w:type="spellStart"/>
-      <w:r>
-        <w:rPr>
-          <w:color w:val="000000" w:themeColor="text1"/>
-        </w:rPr>
-        <w:t>config</w:t>
-      </w:r>
-      <w:proofErr w:type="spellEnd"/>
-      <w:r>
-        <w:rPr>
-          <w:color w:val="000000" w:themeColor="text1"/>
-        </w:rPr>
-        <w:t xml:space="preserve"> --global </w:t>
-      </w:r>
-      <w:proofErr w:type="spellStart"/>
-      <w:r>
-        <w:rPr>
-          <w:color w:val="000000" w:themeColor="text1"/>
-        </w:rPr>
-        <w:t>user.email</w:t>
-      </w:r>
-      <w:proofErr w:type="spellEnd"/>
-      <w:r>
-        <w:rPr>
-          <w:color w:val="000000" w:themeColor="text1"/>
-        </w:rPr>
-        <w:t xml:space="preserve"> “…”</w:t>
-      </w:r>
     </w:p>
     <w:p>
       <w:pPr>

</xml_diff>